<commit_message>
Added matrix description to matrix doc and added header and names to others.  Ready to print and turn in.
</commit_message>
<xml_diff>
--- a/Project Ideas and Proposal/Decision Matrix.docx
+++ b/Project Ideas and Proposal/Decision Matrix.docx
@@ -4,22 +4,31 @@
   <w:body>
     <w:p>
       <w:r>
-        <w:t>Project Header Information</w:t>
+        <w:t xml:space="preserve">ECE-411 Homework #2 –Decision Matrix </w:t>
       </w:r>
-      <w:bookmarkStart w:id="0" w:name="_GoBack"/>
-      <w:bookmarkEnd w:id="0"/>
     </w:p>
-    <w:p/>
+    <w:p>
+      <w:r>
+        <w:t>Rusty Wiseman, Dan Frister, Noah Erickson, Branden Driver</w:t>
+      </w:r>
+    </w:p>
     <w:p/>
     <w:p>
       <w:r>
-        <w:t>Reasoning here</w:t>
+        <w:t>Our decision matrix is below.  The criteria we used was subjective assignment based on our knowledge of the ideas and our personal interest.  The weighting was assigned during a meeting based on brainstorming discussions and applied in the process provided by our book.  Final result matrix is below and contributing calculation matrices follow on subsequent pages.</w:t>
       </w:r>
     </w:p>
     <w:p/>
-    <w:p/>
     <w:p>
+      <w:pPr>
+        <w:rPr>
+          <w:u w:val="single"/>
+        </w:rPr>
+      </w:pPr>
       <w:r>
+        <w:rPr>
+          <w:u w:val="single"/>
+        </w:rPr>
         <w:t>Decision Matrix Results</w:t>
       </w:r>
     </w:p>
@@ -770,12 +779,21 @@
                 <w:color w:val="000000"/>
               </w:rPr>
             </w:pPr>
-            <w:r>
-              <w:rPr>
-                <w:rFonts w:ascii="Arial" w:eastAsia="Times New Roman" w:hAnsi="Arial" w:cs="Arial"/>
-                <w:color w:val="000000"/>
-              </w:rPr>
-              <w:t>Prox Sensor</w:t>
+            <w:proofErr w:type="spellStart"/>
+            <w:r>
+              <w:rPr>
+                <w:rFonts w:ascii="Arial" w:eastAsia="Times New Roman" w:hAnsi="Arial" w:cs="Arial"/>
+                <w:color w:val="000000"/>
+              </w:rPr>
+              <w:t>Prox</w:t>
+            </w:r>
+            <w:proofErr w:type="spellEnd"/>
+            <w:r>
+              <w:rPr>
+                <w:rFonts w:ascii="Arial" w:eastAsia="Times New Roman" w:hAnsi="Arial" w:cs="Arial"/>
+                <w:color w:val="000000"/>
+              </w:rPr>
+              <w:t xml:space="preserve"> Sensor</w:t>
             </w:r>
           </w:p>
         </w:tc>
@@ -959,7 +977,10 @@
         </w:tc>
       </w:tr>
     </w:tbl>
-    <w:p/>
+    <w:p>
+      <w:bookmarkStart w:id="0" w:name="_GoBack"/>
+      <w:bookmarkEnd w:id="0"/>
+    </w:p>
     <w:tbl>
       <w:tblPr>
         <w:tblW w:w="8580" w:type="dxa"/>
@@ -1005,6 +1026,13 @@
                 <w:rFonts w:ascii="Arial" w:eastAsia="Times New Roman" w:hAnsi="Arial" w:cs="Arial"/>
                 <w:color w:val="000000"/>
               </w:rPr>
+              <w:t xml:space="preserve">Final </w:t>
+            </w:r>
+            <w:r>
+              <w:rPr>
+                <w:rFonts w:ascii="Arial" w:eastAsia="Times New Roman" w:hAnsi="Arial" w:cs="Arial"/>
+                <w:color w:val="000000"/>
+              </w:rPr>
               <w:t>Scores</w:t>
             </w:r>
           </w:p>
@@ -2599,6 +2627,7 @@
               <w:rPr>
                 <w:rFonts w:ascii="Arial" w:eastAsia="Times New Roman" w:hAnsi="Arial" w:cs="Arial"/>
                 <w:color w:val="000000"/>
+                <w:highlight w:val="green"/>
               </w:rPr>
               <w:t>0.3352945</w:t>
             </w:r>
@@ -2607,19 +2636,14 @@
       </w:tr>
     </w:tbl>
     <w:p/>
-    <w:p/>
-    <w:p/>
-    <w:p/>
-    <w:p/>
-    <w:p/>
-    <w:p/>
-    <w:p/>
-    <w:p/>
-    <w:p/>
+    <w:p>
+      <w:r>
+        <w:br w:type="page"/>
+      </w:r>
+    </w:p>
     <w:p/>
     <w:p>
       <w:r>
-        <w:lastRenderedPageBreak/>
         <w:t>Decision Matrix Contributing Calculations</w:t>
       </w:r>
     </w:p>
@@ -5714,6 +5738,16 @@
               </w:rPr>
             </w:pPr>
           </w:p>
+          <w:p>
+            <w:pPr>
+              <w:spacing w:after="0" w:line="240" w:lineRule="auto"/>
+              <w:rPr>
+                <w:rFonts w:ascii="Times New Roman" w:eastAsia="Times New Roman" w:hAnsi="Times New Roman" w:cs="Times New Roman"/>
+                <w:sz w:val="20"/>
+                <w:szCs w:val="20"/>
+              </w:rPr>
+            </w:pPr>
+          </w:p>
         </w:tc>
         <w:tc>
           <w:tcPr>
@@ -7026,6 +7060,15 @@
           <w:p>
             <w:pPr>
               <w:spacing w:after="0" w:line="240" w:lineRule="auto"/>
+              <w:rPr>
+                <w:rFonts w:ascii="Arial" w:eastAsia="Times New Roman" w:hAnsi="Arial" w:cs="Arial"/>
+                <w:color w:val="000000"/>
+              </w:rPr>
+            </w:pPr>
+          </w:p>
+          <w:p>
+            <w:pPr>
+              <w:spacing w:after="0" w:line="240" w:lineRule="auto"/>
               <w:jc w:val="center"/>
               <w:rPr>
                 <w:rFonts w:ascii="Arial" w:eastAsia="Times New Roman" w:hAnsi="Arial" w:cs="Arial"/>
@@ -8402,6 +8445,15 @@
               </w:rPr>
             </w:pPr>
           </w:p>
+          <w:p>
+            <w:pPr>
+              <w:spacing w:after="0" w:line="240" w:lineRule="auto"/>
+              <w:rPr>
+                <w:rFonts w:ascii="Arial" w:eastAsia="Times New Roman" w:hAnsi="Arial" w:cs="Arial"/>
+                <w:color w:val="000000"/>
+              </w:rPr>
+            </w:pPr>
+          </w:p>
         </w:tc>
         <w:tc>
           <w:tcPr>
@@ -9752,21 +9804,22 @@
             <w:tcW w:w="2622" w:type="dxa"/>
             <w:tcBorders>
               <w:top w:val="nil"/>
-              <w:left w:val="nil"/>
-              <w:bottom w:val="nil"/>
-              <w:right w:val="nil"/>
-            </w:tcBorders>
-            <w:shd w:val="clear" w:color="auto" w:fill="auto"/>
-            <w:noWrap/>
-            <w:vAlign w:val="bottom"/>
-            <w:hideMark/>
-          </w:tcPr>
-          <w:p>
-            <w:pPr>
-              <w:spacing w:after="0" w:line="240" w:lineRule="auto"/>
-              <w:jc w:val="center"/>
-              <w:rPr>
-                <w:rFonts w:ascii="Arial" w:eastAsia="Times New Roman" w:hAnsi="Arial" w:cs="Arial"/>
+              <w:left w:val="single" w:sz="4" w:space="0" w:color="000000"/>
+              <w:bottom w:val="single" w:sz="4" w:space="0" w:color="000000"/>
+              <w:right w:val="single" w:sz="4" w:space="0" w:color="000000"/>
+            </w:tcBorders>
+            <w:shd w:val="clear" w:color="auto" w:fill="auto"/>
+            <w:noWrap/>
+            <w:vAlign w:val="bottom"/>
+          </w:tcPr>
+          <w:p>
+            <w:pPr>
+              <w:spacing w:after="0" w:line="240" w:lineRule="auto"/>
+              <w:jc w:val="center"/>
+              <w:rPr>
+                <w:rFonts w:ascii="Arial" w:eastAsia="Times New Roman" w:hAnsi="Arial" w:cs="Arial"/>
+                <w:b/>
+                <w:bCs/>
                 <w:color w:val="000000"/>
               </w:rPr>
             </w:pPr>
@@ -9778,21 +9831,20 @@
             <w:tcBorders>
               <w:top w:val="nil"/>
               <w:left w:val="nil"/>
-              <w:bottom w:val="nil"/>
-              <w:right w:val="nil"/>
-            </w:tcBorders>
-            <w:shd w:val="clear" w:color="auto" w:fill="auto"/>
-            <w:noWrap/>
-            <w:vAlign w:val="bottom"/>
-            <w:hideMark/>
-          </w:tcPr>
-          <w:p>
-            <w:pPr>
-              <w:spacing w:after="0" w:line="240" w:lineRule="auto"/>
-              <w:rPr>
-                <w:rFonts w:ascii="Times New Roman" w:eastAsia="Times New Roman" w:hAnsi="Times New Roman" w:cs="Times New Roman"/>
-                <w:sz w:val="20"/>
-                <w:szCs w:val="20"/>
+              <w:bottom w:val="single" w:sz="4" w:space="0" w:color="000000"/>
+              <w:right w:val="single" w:sz="4" w:space="0" w:color="000000"/>
+            </w:tcBorders>
+            <w:shd w:val="clear" w:color="auto" w:fill="auto"/>
+            <w:noWrap/>
+            <w:vAlign w:val="bottom"/>
+          </w:tcPr>
+          <w:p>
+            <w:pPr>
+              <w:spacing w:after="0" w:line="240" w:lineRule="auto"/>
+              <w:jc w:val="center"/>
+              <w:rPr>
+                <w:rFonts w:ascii="Arial" w:eastAsia="Times New Roman" w:hAnsi="Arial" w:cs="Arial"/>
+                <w:color w:val="000000"/>
               </w:rPr>
             </w:pPr>
           </w:p>
@@ -9803,21 +9855,20 @@
             <w:tcBorders>
               <w:top w:val="nil"/>
               <w:left w:val="nil"/>
-              <w:bottom w:val="nil"/>
-              <w:right w:val="nil"/>
-            </w:tcBorders>
-            <w:shd w:val="clear" w:color="auto" w:fill="auto"/>
-            <w:noWrap/>
-            <w:vAlign w:val="bottom"/>
-            <w:hideMark/>
-          </w:tcPr>
-          <w:p>
-            <w:pPr>
-              <w:spacing w:after="0" w:line="240" w:lineRule="auto"/>
-              <w:rPr>
-                <w:rFonts w:ascii="Times New Roman" w:eastAsia="Times New Roman" w:hAnsi="Times New Roman" w:cs="Times New Roman"/>
-                <w:sz w:val="20"/>
-                <w:szCs w:val="20"/>
+              <w:bottom w:val="single" w:sz="4" w:space="0" w:color="000000"/>
+              <w:right w:val="single" w:sz="4" w:space="0" w:color="000000"/>
+            </w:tcBorders>
+            <w:shd w:val="clear" w:color="auto" w:fill="auto"/>
+            <w:noWrap/>
+            <w:vAlign w:val="bottom"/>
+          </w:tcPr>
+          <w:p>
+            <w:pPr>
+              <w:spacing w:after="0" w:line="240" w:lineRule="auto"/>
+              <w:jc w:val="center"/>
+              <w:rPr>
+                <w:rFonts w:ascii="Arial" w:eastAsia="Times New Roman" w:hAnsi="Arial" w:cs="Arial"/>
+                <w:color w:val="000000"/>
               </w:rPr>
             </w:pPr>
           </w:p>
@@ -9828,21 +9879,20 @@
             <w:tcBorders>
               <w:top w:val="nil"/>
               <w:left w:val="nil"/>
-              <w:bottom w:val="nil"/>
-              <w:right w:val="nil"/>
-            </w:tcBorders>
-            <w:shd w:val="clear" w:color="auto" w:fill="auto"/>
-            <w:noWrap/>
-            <w:vAlign w:val="bottom"/>
-            <w:hideMark/>
-          </w:tcPr>
-          <w:p>
-            <w:pPr>
-              <w:spacing w:after="0" w:line="240" w:lineRule="auto"/>
-              <w:rPr>
-                <w:rFonts w:ascii="Times New Roman" w:eastAsia="Times New Roman" w:hAnsi="Times New Roman" w:cs="Times New Roman"/>
-                <w:sz w:val="20"/>
-                <w:szCs w:val="20"/>
+              <w:bottom w:val="single" w:sz="4" w:space="0" w:color="000000"/>
+              <w:right w:val="single" w:sz="4" w:space="0" w:color="000000"/>
+            </w:tcBorders>
+            <w:shd w:val="clear" w:color="auto" w:fill="auto"/>
+            <w:noWrap/>
+            <w:vAlign w:val="bottom"/>
+          </w:tcPr>
+          <w:p>
+            <w:pPr>
+              <w:spacing w:after="0" w:line="240" w:lineRule="auto"/>
+              <w:jc w:val="center"/>
+              <w:rPr>
+                <w:rFonts w:ascii="Arial" w:eastAsia="Times New Roman" w:hAnsi="Arial" w:cs="Arial"/>
+                <w:color w:val="000000"/>
               </w:rPr>
             </w:pPr>
           </w:p>
@@ -9853,21 +9903,20 @@
             <w:tcBorders>
               <w:top w:val="nil"/>
               <w:left w:val="nil"/>
-              <w:bottom w:val="nil"/>
-              <w:right w:val="nil"/>
-            </w:tcBorders>
-            <w:shd w:val="clear" w:color="auto" w:fill="auto"/>
-            <w:noWrap/>
-            <w:vAlign w:val="bottom"/>
-            <w:hideMark/>
-          </w:tcPr>
-          <w:p>
-            <w:pPr>
-              <w:spacing w:after="0" w:line="240" w:lineRule="auto"/>
-              <w:rPr>
-                <w:rFonts w:ascii="Times New Roman" w:eastAsia="Times New Roman" w:hAnsi="Times New Roman" w:cs="Times New Roman"/>
-                <w:sz w:val="20"/>
-                <w:szCs w:val="20"/>
+              <w:bottom w:val="single" w:sz="4" w:space="0" w:color="000000"/>
+              <w:right w:val="single" w:sz="4" w:space="0" w:color="000000"/>
+            </w:tcBorders>
+            <w:shd w:val="clear" w:color="auto" w:fill="auto"/>
+            <w:noWrap/>
+            <w:vAlign w:val="bottom"/>
+          </w:tcPr>
+          <w:p>
+            <w:pPr>
+              <w:spacing w:after="0" w:line="240" w:lineRule="auto"/>
+              <w:jc w:val="center"/>
+              <w:rPr>
+                <w:rFonts w:ascii="Arial" w:eastAsia="Times New Roman" w:hAnsi="Arial" w:cs="Arial"/>
+                <w:color w:val="000000"/>
               </w:rPr>
             </w:pPr>
           </w:p>
@@ -9878,21 +9927,20 @@
             <w:tcBorders>
               <w:top w:val="nil"/>
               <w:left w:val="nil"/>
-              <w:bottom w:val="nil"/>
-              <w:right w:val="nil"/>
-            </w:tcBorders>
-            <w:shd w:val="clear" w:color="auto" w:fill="auto"/>
-            <w:noWrap/>
-            <w:vAlign w:val="bottom"/>
-            <w:hideMark/>
-          </w:tcPr>
-          <w:p>
-            <w:pPr>
-              <w:spacing w:after="0" w:line="240" w:lineRule="auto"/>
-              <w:rPr>
-                <w:rFonts w:ascii="Times New Roman" w:eastAsia="Times New Roman" w:hAnsi="Times New Roman" w:cs="Times New Roman"/>
-                <w:sz w:val="20"/>
-                <w:szCs w:val="20"/>
+              <w:bottom w:val="single" w:sz="4" w:space="0" w:color="000000"/>
+              <w:right w:val="single" w:sz="4" w:space="0" w:color="000000"/>
+            </w:tcBorders>
+            <w:shd w:val="clear" w:color="auto" w:fill="auto"/>
+            <w:noWrap/>
+            <w:vAlign w:val="bottom"/>
+          </w:tcPr>
+          <w:p>
+            <w:pPr>
+              <w:spacing w:after="0" w:line="240" w:lineRule="auto"/>
+              <w:jc w:val="center"/>
+              <w:rPr>
+                <w:rFonts w:ascii="Arial" w:eastAsia="Times New Roman" w:hAnsi="Arial" w:cs="Arial"/>
+                <w:color w:val="000000"/>
               </w:rPr>
             </w:pPr>
           </w:p>
@@ -9903,21 +9951,20 @@
             <w:tcBorders>
               <w:top w:val="nil"/>
               <w:left w:val="nil"/>
-              <w:bottom w:val="nil"/>
-              <w:right w:val="nil"/>
-            </w:tcBorders>
-            <w:shd w:val="clear" w:color="auto" w:fill="auto"/>
-            <w:noWrap/>
-            <w:vAlign w:val="bottom"/>
-            <w:hideMark/>
-          </w:tcPr>
-          <w:p>
-            <w:pPr>
-              <w:spacing w:after="0" w:line="240" w:lineRule="auto"/>
-              <w:rPr>
-                <w:rFonts w:ascii="Times New Roman" w:eastAsia="Times New Roman" w:hAnsi="Times New Roman" w:cs="Times New Roman"/>
-                <w:sz w:val="20"/>
-                <w:szCs w:val="20"/>
+              <w:bottom w:val="single" w:sz="4" w:space="0" w:color="000000"/>
+              <w:right w:val="single" w:sz="4" w:space="0" w:color="000000"/>
+            </w:tcBorders>
+            <w:shd w:val="clear" w:color="auto" w:fill="auto"/>
+            <w:noWrap/>
+            <w:vAlign w:val="bottom"/>
+          </w:tcPr>
+          <w:p>
+            <w:pPr>
+              <w:spacing w:after="0" w:line="240" w:lineRule="auto"/>
+              <w:jc w:val="center"/>
+              <w:rPr>
+                <w:rFonts w:ascii="Arial" w:eastAsia="Times New Roman" w:hAnsi="Arial" w:cs="Arial"/>
+                <w:color w:val="000000"/>
               </w:rPr>
             </w:pPr>
           </w:p>
@@ -9931,6 +9978,379 @@
           <w:tcPr>
             <w:tcW w:w="2622" w:type="dxa"/>
             <w:tcBorders>
+              <w:top w:val="nil"/>
+              <w:left w:val="nil"/>
+              <w:bottom w:val="nil"/>
+              <w:right w:val="nil"/>
+            </w:tcBorders>
+            <w:shd w:val="clear" w:color="auto" w:fill="auto"/>
+            <w:noWrap/>
+            <w:vAlign w:val="bottom"/>
+            <w:hideMark/>
+          </w:tcPr>
+          <w:p>
+            <w:pPr>
+              <w:spacing w:after="0" w:line="240" w:lineRule="auto"/>
+              <w:jc w:val="center"/>
+              <w:rPr>
+                <w:rFonts w:ascii="Arial" w:eastAsia="Times New Roman" w:hAnsi="Arial" w:cs="Arial"/>
+                <w:color w:val="000000"/>
+              </w:rPr>
+            </w:pPr>
+          </w:p>
+        </w:tc>
+        <w:tc>
+          <w:tcPr>
+            <w:tcW w:w="880" w:type="dxa"/>
+            <w:tcBorders>
+              <w:top w:val="nil"/>
+              <w:left w:val="nil"/>
+              <w:bottom w:val="nil"/>
+              <w:right w:val="nil"/>
+            </w:tcBorders>
+            <w:shd w:val="clear" w:color="auto" w:fill="auto"/>
+            <w:noWrap/>
+            <w:vAlign w:val="bottom"/>
+            <w:hideMark/>
+          </w:tcPr>
+          <w:p>
+            <w:pPr>
+              <w:spacing w:after="0" w:line="240" w:lineRule="auto"/>
+              <w:rPr>
+                <w:rFonts w:ascii="Times New Roman" w:eastAsia="Times New Roman" w:hAnsi="Times New Roman" w:cs="Times New Roman"/>
+                <w:sz w:val="20"/>
+                <w:szCs w:val="20"/>
+              </w:rPr>
+            </w:pPr>
+          </w:p>
+        </w:tc>
+        <w:tc>
+          <w:tcPr>
+            <w:tcW w:w="700" w:type="dxa"/>
+            <w:tcBorders>
+              <w:top w:val="nil"/>
+              <w:left w:val="nil"/>
+              <w:bottom w:val="nil"/>
+              <w:right w:val="nil"/>
+            </w:tcBorders>
+            <w:shd w:val="clear" w:color="auto" w:fill="auto"/>
+            <w:noWrap/>
+            <w:vAlign w:val="bottom"/>
+            <w:hideMark/>
+          </w:tcPr>
+          <w:p>
+            <w:pPr>
+              <w:spacing w:after="0" w:line="240" w:lineRule="auto"/>
+              <w:rPr>
+                <w:rFonts w:ascii="Times New Roman" w:eastAsia="Times New Roman" w:hAnsi="Times New Roman" w:cs="Times New Roman"/>
+                <w:sz w:val="20"/>
+                <w:szCs w:val="20"/>
+              </w:rPr>
+            </w:pPr>
+          </w:p>
+        </w:tc>
+        <w:tc>
+          <w:tcPr>
+            <w:tcW w:w="800" w:type="dxa"/>
+            <w:tcBorders>
+              <w:top w:val="nil"/>
+              <w:left w:val="nil"/>
+              <w:bottom w:val="nil"/>
+              <w:right w:val="nil"/>
+            </w:tcBorders>
+            <w:shd w:val="clear" w:color="auto" w:fill="auto"/>
+            <w:noWrap/>
+            <w:vAlign w:val="bottom"/>
+            <w:hideMark/>
+          </w:tcPr>
+          <w:p>
+            <w:pPr>
+              <w:spacing w:after="0" w:line="240" w:lineRule="auto"/>
+              <w:rPr>
+                <w:rFonts w:ascii="Times New Roman" w:eastAsia="Times New Roman" w:hAnsi="Times New Roman" w:cs="Times New Roman"/>
+                <w:sz w:val="20"/>
+                <w:szCs w:val="20"/>
+              </w:rPr>
+            </w:pPr>
+          </w:p>
+        </w:tc>
+        <w:tc>
+          <w:tcPr>
+            <w:tcW w:w="880" w:type="dxa"/>
+            <w:tcBorders>
+              <w:top w:val="nil"/>
+              <w:left w:val="nil"/>
+              <w:bottom w:val="nil"/>
+              <w:right w:val="nil"/>
+            </w:tcBorders>
+            <w:shd w:val="clear" w:color="auto" w:fill="auto"/>
+            <w:noWrap/>
+            <w:vAlign w:val="bottom"/>
+            <w:hideMark/>
+          </w:tcPr>
+          <w:p>
+            <w:pPr>
+              <w:spacing w:after="0" w:line="240" w:lineRule="auto"/>
+              <w:rPr>
+                <w:rFonts w:ascii="Times New Roman" w:eastAsia="Times New Roman" w:hAnsi="Times New Roman" w:cs="Times New Roman"/>
+                <w:sz w:val="20"/>
+                <w:szCs w:val="20"/>
+              </w:rPr>
+            </w:pPr>
+          </w:p>
+        </w:tc>
+        <w:tc>
+          <w:tcPr>
+            <w:tcW w:w="2140" w:type="dxa"/>
+            <w:tcBorders>
+              <w:top w:val="nil"/>
+              <w:left w:val="nil"/>
+              <w:bottom w:val="nil"/>
+              <w:right w:val="nil"/>
+            </w:tcBorders>
+            <w:shd w:val="clear" w:color="auto" w:fill="auto"/>
+            <w:noWrap/>
+            <w:vAlign w:val="bottom"/>
+            <w:hideMark/>
+          </w:tcPr>
+          <w:p>
+            <w:pPr>
+              <w:spacing w:after="0" w:line="240" w:lineRule="auto"/>
+              <w:rPr>
+                <w:rFonts w:ascii="Times New Roman" w:eastAsia="Times New Roman" w:hAnsi="Times New Roman" w:cs="Times New Roman"/>
+                <w:sz w:val="20"/>
+                <w:szCs w:val="20"/>
+              </w:rPr>
+            </w:pPr>
+          </w:p>
+        </w:tc>
+        <w:tc>
+          <w:tcPr>
+            <w:tcW w:w="2380" w:type="dxa"/>
+            <w:tcBorders>
+              <w:top w:val="nil"/>
+              <w:left w:val="nil"/>
+              <w:bottom w:val="nil"/>
+              <w:right w:val="nil"/>
+            </w:tcBorders>
+            <w:shd w:val="clear" w:color="auto" w:fill="auto"/>
+            <w:noWrap/>
+            <w:vAlign w:val="bottom"/>
+            <w:hideMark/>
+          </w:tcPr>
+          <w:p>
+            <w:pPr>
+              <w:spacing w:after="0" w:line="240" w:lineRule="auto"/>
+              <w:rPr>
+                <w:rFonts w:ascii="Times New Roman" w:eastAsia="Times New Roman" w:hAnsi="Times New Roman" w:cs="Times New Roman"/>
+                <w:sz w:val="20"/>
+                <w:szCs w:val="20"/>
+              </w:rPr>
+            </w:pPr>
+          </w:p>
+        </w:tc>
+      </w:tr>
+      <w:tr>
+        <w:trPr>
+          <w:trHeight w:val="300"/>
+        </w:trPr>
+        <w:tc>
+          <w:tcPr>
+            <w:tcW w:w="2622" w:type="dxa"/>
+            <w:tcBorders>
+              <w:top w:val="nil"/>
+              <w:left w:val="nil"/>
+              <w:bottom w:val="nil"/>
+              <w:right w:val="nil"/>
+            </w:tcBorders>
+            <w:shd w:val="clear" w:color="auto" w:fill="auto"/>
+            <w:noWrap/>
+            <w:vAlign w:val="bottom"/>
+          </w:tcPr>
+          <w:p>
+            <w:pPr>
+              <w:spacing w:after="0" w:line="240" w:lineRule="auto"/>
+              <w:jc w:val="center"/>
+              <w:rPr>
+                <w:rFonts w:ascii="Arial" w:eastAsia="Times New Roman" w:hAnsi="Arial" w:cs="Arial"/>
+                <w:color w:val="000000"/>
+              </w:rPr>
+            </w:pPr>
+          </w:p>
+          <w:p>
+            <w:pPr>
+              <w:spacing w:after="0" w:line="240" w:lineRule="auto"/>
+              <w:jc w:val="center"/>
+              <w:rPr>
+                <w:rFonts w:ascii="Arial" w:eastAsia="Times New Roman" w:hAnsi="Arial" w:cs="Arial"/>
+                <w:color w:val="000000"/>
+              </w:rPr>
+            </w:pPr>
+          </w:p>
+          <w:p>
+            <w:pPr>
+              <w:spacing w:after="0" w:line="240" w:lineRule="auto"/>
+              <w:jc w:val="center"/>
+              <w:rPr>
+                <w:rFonts w:ascii="Arial" w:eastAsia="Times New Roman" w:hAnsi="Arial" w:cs="Arial"/>
+                <w:color w:val="000000"/>
+              </w:rPr>
+            </w:pPr>
+          </w:p>
+        </w:tc>
+        <w:tc>
+          <w:tcPr>
+            <w:tcW w:w="880" w:type="dxa"/>
+            <w:tcBorders>
+              <w:top w:val="nil"/>
+              <w:left w:val="nil"/>
+              <w:bottom w:val="nil"/>
+              <w:right w:val="nil"/>
+            </w:tcBorders>
+            <w:shd w:val="clear" w:color="auto" w:fill="auto"/>
+            <w:noWrap/>
+            <w:vAlign w:val="bottom"/>
+          </w:tcPr>
+          <w:p>
+            <w:pPr>
+              <w:spacing w:after="0" w:line="240" w:lineRule="auto"/>
+              <w:rPr>
+                <w:rFonts w:ascii="Times New Roman" w:eastAsia="Times New Roman" w:hAnsi="Times New Roman" w:cs="Times New Roman"/>
+                <w:sz w:val="20"/>
+                <w:szCs w:val="20"/>
+              </w:rPr>
+            </w:pPr>
+          </w:p>
+        </w:tc>
+        <w:tc>
+          <w:tcPr>
+            <w:tcW w:w="700" w:type="dxa"/>
+            <w:tcBorders>
+              <w:top w:val="nil"/>
+              <w:left w:val="nil"/>
+              <w:bottom w:val="nil"/>
+              <w:right w:val="nil"/>
+            </w:tcBorders>
+            <w:shd w:val="clear" w:color="auto" w:fill="auto"/>
+            <w:noWrap/>
+            <w:vAlign w:val="bottom"/>
+          </w:tcPr>
+          <w:p>
+            <w:pPr>
+              <w:spacing w:after="0" w:line="240" w:lineRule="auto"/>
+              <w:rPr>
+                <w:rFonts w:ascii="Times New Roman" w:eastAsia="Times New Roman" w:hAnsi="Times New Roman" w:cs="Times New Roman"/>
+                <w:sz w:val="20"/>
+                <w:szCs w:val="20"/>
+              </w:rPr>
+            </w:pPr>
+          </w:p>
+        </w:tc>
+        <w:tc>
+          <w:tcPr>
+            <w:tcW w:w="800" w:type="dxa"/>
+            <w:tcBorders>
+              <w:top w:val="nil"/>
+              <w:left w:val="nil"/>
+              <w:bottom w:val="nil"/>
+              <w:right w:val="nil"/>
+            </w:tcBorders>
+            <w:shd w:val="clear" w:color="auto" w:fill="auto"/>
+            <w:noWrap/>
+            <w:vAlign w:val="bottom"/>
+          </w:tcPr>
+          <w:p>
+            <w:pPr>
+              <w:spacing w:after="0" w:line="240" w:lineRule="auto"/>
+              <w:rPr>
+                <w:rFonts w:ascii="Times New Roman" w:eastAsia="Times New Roman" w:hAnsi="Times New Roman" w:cs="Times New Roman"/>
+                <w:sz w:val="20"/>
+                <w:szCs w:val="20"/>
+              </w:rPr>
+            </w:pPr>
+          </w:p>
+        </w:tc>
+        <w:tc>
+          <w:tcPr>
+            <w:tcW w:w="880" w:type="dxa"/>
+            <w:tcBorders>
+              <w:top w:val="nil"/>
+              <w:left w:val="nil"/>
+              <w:bottom w:val="nil"/>
+              <w:right w:val="nil"/>
+            </w:tcBorders>
+            <w:shd w:val="clear" w:color="auto" w:fill="auto"/>
+            <w:noWrap/>
+            <w:vAlign w:val="bottom"/>
+          </w:tcPr>
+          <w:p>
+            <w:pPr>
+              <w:spacing w:after="0" w:line="240" w:lineRule="auto"/>
+              <w:rPr>
+                <w:rFonts w:ascii="Times New Roman" w:eastAsia="Times New Roman" w:hAnsi="Times New Roman" w:cs="Times New Roman"/>
+                <w:sz w:val="20"/>
+                <w:szCs w:val="20"/>
+              </w:rPr>
+            </w:pPr>
+          </w:p>
+        </w:tc>
+        <w:tc>
+          <w:tcPr>
+            <w:tcW w:w="2140" w:type="dxa"/>
+            <w:tcBorders>
+              <w:top w:val="nil"/>
+              <w:left w:val="nil"/>
+              <w:bottom w:val="nil"/>
+              <w:right w:val="nil"/>
+            </w:tcBorders>
+            <w:shd w:val="clear" w:color="auto" w:fill="auto"/>
+            <w:noWrap/>
+            <w:vAlign w:val="bottom"/>
+          </w:tcPr>
+          <w:p>
+            <w:pPr>
+              <w:spacing w:after="0" w:line="240" w:lineRule="auto"/>
+              <w:rPr>
+                <w:rFonts w:ascii="Times New Roman" w:eastAsia="Times New Roman" w:hAnsi="Times New Roman" w:cs="Times New Roman"/>
+                <w:sz w:val="20"/>
+                <w:szCs w:val="20"/>
+              </w:rPr>
+            </w:pPr>
+          </w:p>
+        </w:tc>
+        <w:tc>
+          <w:tcPr>
+            <w:tcW w:w="2380" w:type="dxa"/>
+            <w:tcBorders>
+              <w:top w:val="nil"/>
+              <w:left w:val="nil"/>
+              <w:bottom w:val="nil"/>
+              <w:right w:val="nil"/>
+            </w:tcBorders>
+            <w:shd w:val="clear" w:color="auto" w:fill="auto"/>
+            <w:noWrap/>
+            <w:vAlign w:val="bottom"/>
+          </w:tcPr>
+          <w:p>
+            <w:pPr>
+              <w:spacing w:after="0" w:line="240" w:lineRule="auto"/>
+              <w:rPr>
+                <w:rFonts w:ascii="Times New Roman" w:eastAsia="Times New Roman" w:hAnsi="Times New Roman" w:cs="Times New Roman"/>
+                <w:sz w:val="20"/>
+                <w:szCs w:val="20"/>
+              </w:rPr>
+            </w:pPr>
+          </w:p>
+        </w:tc>
+      </w:tr>
+      <w:tr>
+        <w:trPr>
+          <w:trHeight w:val="300"/>
+        </w:trPr>
+        <w:tc>
+          <w:tcPr>
+            <w:tcW w:w="2622" w:type="dxa"/>
+            <w:tcBorders>
               <w:top w:val="single" w:sz="4" w:space="0" w:color="000000"/>
               <w:left w:val="single" w:sz="4" w:space="0" w:color="000000"/>
               <w:bottom w:val="single" w:sz="4" w:space="0" w:color="000000"/>
@@ -9959,6 +10379,7 @@
                 <w:bCs/>
                 <w:color w:val="000000"/>
               </w:rPr>
+              <w:lastRenderedPageBreak/>
               <w:t>Comparison: Usefulness</w:t>
             </w:r>
           </w:p>

</xml_diff>